<commit_message>
[Evol] implemented the dynamic content generation in headers and footers
</commit_message>
<xml_diff>
--- a/org.eclipse.gendoc2.test/results/testGDFORWithTable.docx
+++ b/org.eclipse.gendoc2.test/results/testGDFORWithTable.docx
@@ -13,6 +13,2005 @@
         <w:t xml:space="preserve">: </w:t>
       </w:r>
     </w:p>
+    <w:tbl>
+      <w:tblPr>
+        <w:tblStyle w:val="Grilledutableau"/>
+        <w:tblW w:w="0" w:type="auto"/>
+        <w:tblLook w:val="04A0" w:firstRow="1" w:lastRow="0" w:firstColumn="1" w:lastColumn="0" w:noHBand="0" w:noVBand="1"/>
+      </w:tblPr>
+      <w:tblGrid>
+        <w:gridCol w:w="4606"/>
+        <w:gridCol w:w="4606"/>
+      </w:tblGrid>
+      <w:tr>
+        <w:tc>
+          <w:tcPr>
+            <w:tcW w:w="4606" w:type="dxa"/>
+            <w:shd w:val="clear" w:color="auto" w:fill="17365D" w:themeFill="text2" w:themeFillShade="BF"/>
+          </w:tcPr>
+          <w:p>
+            <w:pPr>
+              <w:rPr>
+                <w:b/>
+                <w:color w:val="FFFFFF" w:themeColor="background1"/>
+              </w:rPr>
+            </w:pPr>
+            <w:r>
+              <w:rPr>
+                <w:b/>
+                <w:color w:val="FFFFFF" w:themeColor="background1"/>
+              </w:rPr>
+              <w:t>Label</w:t>
+            </w:r>
+          </w:p>
+        </w:tc>
+        <w:tc>
+          <w:tcPr>
+            <w:tcW w:w="4606" w:type="dxa"/>
+            <w:shd w:val="clear" w:color="auto" w:fill="17365D" w:themeFill="text2" w:themeFillShade="BF"/>
+          </w:tcPr>
+          <w:p>
+            <w:pPr>
+              <w:keepNext/>
+              <w:rPr>
+                <w:b/>
+                <w:color w:val="FFFFFF" w:themeColor="background1"/>
+              </w:rPr>
+            </w:pPr>
+            <w:r>
+              <w:rPr>
+                <w:b/>
+                <w:color w:val="FFFFFF" w:themeColor="background1"/>
+              </w:rPr>
+              <w:t>Name</w:t>
+            </w:r>
+          </w:p>
+        </w:tc>
+      </w:tr>
+    </w:tbl>
+    <w:p>
+      <w:pPr>
+        <w:pStyle w:val="Lgende"/>
+      </w:pPr>
+      <w:r>
+        <w:t xml:space="preserve">Tableau </w:t>
+      </w:r>
+      <w:r>
+        <w:fldChar w:fldCharType="begin"/>
+      </w:r>
+      <w:r>
+        <w:instrText xml:space="preserve"> SEQ Tableau \* ARABIC </w:instrText>
+      </w:r>
+      <w:r>
+        <w:fldChar w:fldCharType="separate"/>
+      </w:r>
+      <w:r>
+        <w:rPr>
+          <w:noProof/>
+        </w:rPr>
+        <w:t>1</w:t>
+      </w:r>
+      <w:r>
+        <w:rPr>
+          <w:noProof/>
+        </w:rPr>
+        <w:fldChar w:fldCharType="end"/>
+      </w:r>
+      <w:r>
+        <w:t xml:space="preserve"> table des classes du package </w:t>
+      </w:r>
+      <w:r>
+        <w:t>ecore</w:t>
+      </w:r>
+    </w:p>
+    <w:tbl>
+      <w:tblPr>
+        <w:tblStyle w:val="Grilledutableau"/>
+        <w:tblW w:w="0" w:type="auto"/>
+        <w:tblLook w:val="04A0" w:firstRow="1" w:lastRow="0" w:firstColumn="1" w:lastColumn="0" w:noHBand="0" w:noVBand="1"/>
+      </w:tblPr>
+      <w:tblGrid>
+        <w:gridCol w:w="4606"/>
+        <w:gridCol w:w="4606"/>
+      </w:tblGrid>
+      <w:tr>
+        <w:tc>
+          <w:tcPr>
+            <w:tcW w:w="4606" w:type="dxa"/>
+          </w:tcPr>
+          <w:p>
+            <w:r>
+              <w:t>Name :</w:t>
+            </w:r>
+          </w:p>
+        </w:tc>
+        <w:tc>
+          <w:tcPr>
+            <w:tcW w:w="4606" w:type="dxa"/>
+          </w:tcPr>
+          <w:p>
+            <w:r>
+              <w:rPr>
+                <w:color w:val="F79646" w:themeColor="accent6"/>
+              </w:rPr>
+              <w:t>EAttribute</w:t>
+            </w:r>
+          </w:p>
+        </w:tc>
+      </w:tr>
+    </w:tbl>
+    <w:tbl>
+      <w:tblPr>
+        <w:tblStyle w:val="Grilledutableau"/>
+        <w:tblW w:w="0" w:type="auto"/>
+        <w:tblLook w:val="04A0" w:firstRow="1" w:lastRow="0" w:firstColumn="1" w:lastColumn="0" w:noHBand="0" w:noVBand="1"/>
+      </w:tblPr>
+      <w:tblGrid>
+        <w:gridCol w:w="4606"/>
+        <w:gridCol w:w="4606"/>
+      </w:tblGrid>
+      <w:tr>
+        <w:tc>
+          <w:tcPr>
+            <w:tcW w:w="4606" w:type="dxa"/>
+          </w:tcPr>
+          <w:p>
+            <w:r>
+              <w:t>Name :</w:t>
+            </w:r>
+          </w:p>
+        </w:tc>
+        <w:tc>
+          <w:tcPr>
+            <w:tcW w:w="4606" w:type="dxa"/>
+          </w:tcPr>
+          <w:p>
+            <w:r>
+              <w:rPr>
+                <w:color w:val="F79646" w:themeColor="accent6"/>
+              </w:rPr>
+              <w:t>EAnnotation</w:t>
+            </w:r>
+          </w:p>
+        </w:tc>
+      </w:tr>
+    </w:tbl>
+    <w:tbl>
+      <w:tblPr>
+        <w:tblStyle w:val="Grilledutableau"/>
+        <w:tblW w:w="0" w:type="auto"/>
+        <w:tblLook w:val="04A0" w:firstRow="1" w:lastRow="0" w:firstColumn="1" w:lastColumn="0" w:noHBand="0" w:noVBand="1"/>
+      </w:tblPr>
+      <w:tblGrid>
+        <w:gridCol w:w="4606"/>
+        <w:gridCol w:w="4606"/>
+      </w:tblGrid>
+      <w:tr>
+        <w:tc>
+          <w:tcPr>
+            <w:tcW w:w="4606" w:type="dxa"/>
+          </w:tcPr>
+          <w:p>
+            <w:r>
+              <w:t>Name :</w:t>
+            </w:r>
+          </w:p>
+        </w:tc>
+        <w:tc>
+          <w:tcPr>
+            <w:tcW w:w="4606" w:type="dxa"/>
+          </w:tcPr>
+          <w:p>
+            <w:r>
+              <w:rPr>
+                <w:color w:val="F79646" w:themeColor="accent6"/>
+              </w:rPr>
+              <w:t>EClass</w:t>
+            </w:r>
+          </w:p>
+        </w:tc>
+      </w:tr>
+    </w:tbl>
+    <w:tbl>
+      <w:tblPr>
+        <w:tblStyle w:val="Grilledutableau"/>
+        <w:tblW w:w="0" w:type="auto"/>
+        <w:tblLook w:val="04A0" w:firstRow="1" w:lastRow="0" w:firstColumn="1" w:lastColumn="0" w:noHBand="0" w:noVBand="1"/>
+      </w:tblPr>
+      <w:tblGrid>
+        <w:gridCol w:w="4606"/>
+        <w:gridCol w:w="4606"/>
+      </w:tblGrid>
+      <w:tr>
+        <w:tc>
+          <w:tcPr>
+            <w:tcW w:w="4606" w:type="dxa"/>
+          </w:tcPr>
+          <w:p>
+            <w:r>
+              <w:t>Name :</w:t>
+            </w:r>
+          </w:p>
+        </w:tc>
+        <w:tc>
+          <w:tcPr>
+            <w:tcW w:w="4606" w:type="dxa"/>
+          </w:tcPr>
+          <w:p>
+            <w:r>
+              <w:rPr>
+                <w:color w:val="F79646" w:themeColor="accent6"/>
+              </w:rPr>
+              <w:t>EClassifier</w:t>
+            </w:r>
+          </w:p>
+        </w:tc>
+      </w:tr>
+    </w:tbl>
+    <w:tbl>
+      <w:tblPr>
+        <w:tblStyle w:val="Grilledutableau"/>
+        <w:tblW w:w="0" w:type="auto"/>
+        <w:tblLook w:val="04A0" w:firstRow="1" w:lastRow="0" w:firstColumn="1" w:lastColumn="0" w:noHBand="0" w:noVBand="1"/>
+      </w:tblPr>
+      <w:tblGrid>
+        <w:gridCol w:w="4606"/>
+        <w:gridCol w:w="4606"/>
+      </w:tblGrid>
+      <w:tr>
+        <w:tc>
+          <w:tcPr>
+            <w:tcW w:w="4606" w:type="dxa"/>
+          </w:tcPr>
+          <w:p>
+            <w:r>
+              <w:t>Name :</w:t>
+            </w:r>
+          </w:p>
+        </w:tc>
+        <w:tc>
+          <w:tcPr>
+            <w:tcW w:w="4606" w:type="dxa"/>
+          </w:tcPr>
+          <w:p>
+            <w:r>
+              <w:rPr>
+                <w:color w:val="F79646" w:themeColor="accent6"/>
+              </w:rPr>
+              <w:t>EDataType</w:t>
+            </w:r>
+          </w:p>
+        </w:tc>
+      </w:tr>
+    </w:tbl>
+    <w:tbl>
+      <w:tblPr>
+        <w:tblStyle w:val="Grilledutableau"/>
+        <w:tblW w:w="0" w:type="auto"/>
+        <w:tblLook w:val="04A0" w:firstRow="1" w:lastRow="0" w:firstColumn="1" w:lastColumn="0" w:noHBand="0" w:noVBand="1"/>
+      </w:tblPr>
+      <w:tblGrid>
+        <w:gridCol w:w="4606"/>
+        <w:gridCol w:w="4606"/>
+      </w:tblGrid>
+      <w:tr>
+        <w:tc>
+          <w:tcPr>
+            <w:tcW w:w="4606" w:type="dxa"/>
+          </w:tcPr>
+          <w:p>
+            <w:r>
+              <w:t>Name :</w:t>
+            </w:r>
+          </w:p>
+        </w:tc>
+        <w:tc>
+          <w:tcPr>
+            <w:tcW w:w="4606" w:type="dxa"/>
+          </w:tcPr>
+          <w:p>
+            <w:r>
+              <w:rPr>
+                <w:color w:val="F79646" w:themeColor="accent6"/>
+              </w:rPr>
+              <w:t>EEnum</w:t>
+            </w:r>
+          </w:p>
+        </w:tc>
+      </w:tr>
+    </w:tbl>
+    <w:tbl>
+      <w:tblPr>
+        <w:tblStyle w:val="Grilledutableau"/>
+        <w:tblW w:w="0" w:type="auto"/>
+        <w:tblLook w:val="04A0" w:firstRow="1" w:lastRow="0" w:firstColumn="1" w:lastColumn="0" w:noHBand="0" w:noVBand="1"/>
+      </w:tblPr>
+      <w:tblGrid>
+        <w:gridCol w:w="4606"/>
+        <w:gridCol w:w="4606"/>
+      </w:tblGrid>
+      <w:tr>
+        <w:tc>
+          <w:tcPr>
+            <w:tcW w:w="4606" w:type="dxa"/>
+          </w:tcPr>
+          <w:p>
+            <w:r>
+              <w:t>Name :</w:t>
+            </w:r>
+          </w:p>
+        </w:tc>
+        <w:tc>
+          <w:tcPr>
+            <w:tcW w:w="4606" w:type="dxa"/>
+          </w:tcPr>
+          <w:p>
+            <w:r>
+              <w:rPr>
+                <w:color w:val="F79646" w:themeColor="accent6"/>
+              </w:rPr>
+              <w:t>EEnumLiteral</w:t>
+            </w:r>
+          </w:p>
+        </w:tc>
+      </w:tr>
+    </w:tbl>
+    <w:tbl>
+      <w:tblPr>
+        <w:tblStyle w:val="Grilledutableau"/>
+        <w:tblW w:w="0" w:type="auto"/>
+        <w:tblLook w:val="04A0" w:firstRow="1" w:lastRow="0" w:firstColumn="1" w:lastColumn="0" w:noHBand="0" w:noVBand="1"/>
+      </w:tblPr>
+      <w:tblGrid>
+        <w:gridCol w:w="4606"/>
+        <w:gridCol w:w="4606"/>
+      </w:tblGrid>
+      <w:tr>
+        <w:tc>
+          <w:tcPr>
+            <w:tcW w:w="4606" w:type="dxa"/>
+          </w:tcPr>
+          <w:p>
+            <w:r>
+              <w:t>Name :</w:t>
+            </w:r>
+          </w:p>
+        </w:tc>
+        <w:tc>
+          <w:tcPr>
+            <w:tcW w:w="4606" w:type="dxa"/>
+          </w:tcPr>
+          <w:p>
+            <w:r>
+              <w:rPr>
+                <w:color w:val="F79646" w:themeColor="accent6"/>
+              </w:rPr>
+              <w:t>EFactory</w:t>
+            </w:r>
+          </w:p>
+        </w:tc>
+      </w:tr>
+    </w:tbl>
+    <w:tbl>
+      <w:tblPr>
+        <w:tblStyle w:val="Grilledutableau"/>
+        <w:tblW w:w="0" w:type="auto"/>
+        <w:tblLook w:val="04A0" w:firstRow="1" w:lastRow="0" w:firstColumn="1" w:lastColumn="0" w:noHBand="0" w:noVBand="1"/>
+      </w:tblPr>
+      <w:tblGrid>
+        <w:gridCol w:w="4606"/>
+        <w:gridCol w:w="4606"/>
+      </w:tblGrid>
+      <w:tr>
+        <w:tc>
+          <w:tcPr>
+            <w:tcW w:w="4606" w:type="dxa"/>
+          </w:tcPr>
+          <w:p>
+            <w:r>
+              <w:t>Name :</w:t>
+            </w:r>
+          </w:p>
+        </w:tc>
+        <w:tc>
+          <w:tcPr>
+            <w:tcW w:w="4606" w:type="dxa"/>
+          </w:tcPr>
+          <w:p>
+            <w:r>
+              <w:rPr>
+                <w:color w:val="F79646" w:themeColor="accent6"/>
+              </w:rPr>
+              <w:t>EModelElement</w:t>
+            </w:r>
+          </w:p>
+        </w:tc>
+      </w:tr>
+    </w:tbl>
+    <w:tbl>
+      <w:tblPr>
+        <w:tblStyle w:val="Grilledutableau"/>
+        <w:tblW w:w="0" w:type="auto"/>
+        <w:tblLook w:val="04A0" w:firstRow="1" w:lastRow="0" w:firstColumn="1" w:lastColumn="0" w:noHBand="0" w:noVBand="1"/>
+      </w:tblPr>
+      <w:tblGrid>
+        <w:gridCol w:w="4606"/>
+        <w:gridCol w:w="4606"/>
+      </w:tblGrid>
+      <w:tr>
+        <w:tc>
+          <w:tcPr>
+            <w:tcW w:w="4606" w:type="dxa"/>
+          </w:tcPr>
+          <w:p>
+            <w:r>
+              <w:t>Name :</w:t>
+            </w:r>
+          </w:p>
+        </w:tc>
+        <w:tc>
+          <w:tcPr>
+            <w:tcW w:w="4606" w:type="dxa"/>
+          </w:tcPr>
+          <w:p>
+            <w:r>
+              <w:rPr>
+                <w:color w:val="F79646" w:themeColor="accent6"/>
+              </w:rPr>
+              <w:t>ENamedElement</w:t>
+            </w:r>
+          </w:p>
+        </w:tc>
+      </w:tr>
+    </w:tbl>
+    <w:tbl>
+      <w:tblPr>
+        <w:tblStyle w:val="Grilledutableau"/>
+        <w:tblW w:w="0" w:type="auto"/>
+        <w:tblLook w:val="04A0" w:firstRow="1" w:lastRow="0" w:firstColumn="1" w:lastColumn="0" w:noHBand="0" w:noVBand="1"/>
+      </w:tblPr>
+      <w:tblGrid>
+        <w:gridCol w:w="4606"/>
+        <w:gridCol w:w="4606"/>
+      </w:tblGrid>
+      <w:tr>
+        <w:tc>
+          <w:tcPr>
+            <w:tcW w:w="4606" w:type="dxa"/>
+          </w:tcPr>
+          <w:p>
+            <w:r>
+              <w:t>Name :</w:t>
+            </w:r>
+          </w:p>
+        </w:tc>
+        <w:tc>
+          <w:tcPr>
+            <w:tcW w:w="4606" w:type="dxa"/>
+          </w:tcPr>
+          <w:p>
+            <w:r>
+              <w:rPr>
+                <w:color w:val="F79646" w:themeColor="accent6"/>
+              </w:rPr>
+              <w:t>EObject</w:t>
+            </w:r>
+          </w:p>
+        </w:tc>
+      </w:tr>
+    </w:tbl>
+    <w:tbl>
+      <w:tblPr>
+        <w:tblStyle w:val="Grilledutableau"/>
+        <w:tblW w:w="0" w:type="auto"/>
+        <w:tblLook w:val="04A0" w:firstRow="1" w:lastRow="0" w:firstColumn="1" w:lastColumn="0" w:noHBand="0" w:noVBand="1"/>
+      </w:tblPr>
+      <w:tblGrid>
+        <w:gridCol w:w="4606"/>
+        <w:gridCol w:w="4606"/>
+      </w:tblGrid>
+      <w:tr>
+        <w:tc>
+          <w:tcPr>
+            <w:tcW w:w="4606" w:type="dxa"/>
+          </w:tcPr>
+          <w:p>
+            <w:r>
+              <w:t>Name :</w:t>
+            </w:r>
+          </w:p>
+        </w:tc>
+        <w:tc>
+          <w:tcPr>
+            <w:tcW w:w="4606" w:type="dxa"/>
+          </w:tcPr>
+          <w:p>
+            <w:r>
+              <w:rPr>
+                <w:color w:val="F79646" w:themeColor="accent6"/>
+              </w:rPr>
+              <w:t>EOperation</w:t>
+            </w:r>
+          </w:p>
+        </w:tc>
+      </w:tr>
+    </w:tbl>
+    <w:tbl>
+      <w:tblPr>
+        <w:tblStyle w:val="Grilledutableau"/>
+        <w:tblW w:w="0" w:type="auto"/>
+        <w:tblLook w:val="04A0" w:firstRow="1" w:lastRow="0" w:firstColumn="1" w:lastColumn="0" w:noHBand="0" w:noVBand="1"/>
+      </w:tblPr>
+      <w:tblGrid>
+        <w:gridCol w:w="4606"/>
+        <w:gridCol w:w="4606"/>
+      </w:tblGrid>
+      <w:tr>
+        <w:tc>
+          <w:tcPr>
+            <w:tcW w:w="4606" w:type="dxa"/>
+          </w:tcPr>
+          <w:p>
+            <w:r>
+              <w:t>Name :</w:t>
+            </w:r>
+          </w:p>
+        </w:tc>
+        <w:tc>
+          <w:tcPr>
+            <w:tcW w:w="4606" w:type="dxa"/>
+          </w:tcPr>
+          <w:p>
+            <w:r>
+              <w:rPr>
+                <w:color w:val="F79646" w:themeColor="accent6"/>
+              </w:rPr>
+              <w:t>EPackage</w:t>
+            </w:r>
+          </w:p>
+        </w:tc>
+      </w:tr>
+    </w:tbl>
+    <w:tbl>
+      <w:tblPr>
+        <w:tblStyle w:val="Grilledutableau"/>
+        <w:tblW w:w="0" w:type="auto"/>
+        <w:tblLook w:val="04A0" w:firstRow="1" w:lastRow="0" w:firstColumn="1" w:lastColumn="0" w:noHBand="0" w:noVBand="1"/>
+      </w:tblPr>
+      <w:tblGrid>
+        <w:gridCol w:w="4606"/>
+        <w:gridCol w:w="4606"/>
+      </w:tblGrid>
+      <w:tr>
+        <w:tc>
+          <w:tcPr>
+            <w:tcW w:w="4606" w:type="dxa"/>
+          </w:tcPr>
+          <w:p>
+            <w:r>
+              <w:t>Name :</w:t>
+            </w:r>
+          </w:p>
+        </w:tc>
+        <w:tc>
+          <w:tcPr>
+            <w:tcW w:w="4606" w:type="dxa"/>
+          </w:tcPr>
+          <w:p>
+            <w:r>
+              <w:rPr>
+                <w:color w:val="F79646" w:themeColor="accent6"/>
+              </w:rPr>
+              <w:t>EParameter</w:t>
+            </w:r>
+          </w:p>
+        </w:tc>
+      </w:tr>
+    </w:tbl>
+    <w:tbl>
+      <w:tblPr>
+        <w:tblStyle w:val="Grilledutableau"/>
+        <w:tblW w:w="0" w:type="auto"/>
+        <w:tblLook w:val="04A0" w:firstRow="1" w:lastRow="0" w:firstColumn="1" w:lastColumn="0" w:noHBand="0" w:noVBand="1"/>
+      </w:tblPr>
+      <w:tblGrid>
+        <w:gridCol w:w="4606"/>
+        <w:gridCol w:w="4606"/>
+      </w:tblGrid>
+      <w:tr>
+        <w:tc>
+          <w:tcPr>
+            <w:tcW w:w="4606" w:type="dxa"/>
+          </w:tcPr>
+          <w:p>
+            <w:r>
+              <w:t>Name :</w:t>
+            </w:r>
+          </w:p>
+        </w:tc>
+        <w:tc>
+          <w:tcPr>
+            <w:tcW w:w="4606" w:type="dxa"/>
+          </w:tcPr>
+          <w:p>
+            <w:r>
+              <w:rPr>
+                <w:color w:val="F79646" w:themeColor="accent6"/>
+              </w:rPr>
+              <w:t>EReference</w:t>
+            </w:r>
+          </w:p>
+        </w:tc>
+      </w:tr>
+    </w:tbl>
+    <w:tbl>
+      <w:tblPr>
+        <w:tblStyle w:val="Grilledutableau"/>
+        <w:tblW w:w="0" w:type="auto"/>
+        <w:tblLook w:val="04A0" w:firstRow="1" w:lastRow="0" w:firstColumn="1" w:lastColumn="0" w:noHBand="0" w:noVBand="1"/>
+      </w:tblPr>
+      <w:tblGrid>
+        <w:gridCol w:w="4606"/>
+        <w:gridCol w:w="4606"/>
+      </w:tblGrid>
+      <w:tr>
+        <w:tc>
+          <w:tcPr>
+            <w:tcW w:w="4606" w:type="dxa"/>
+          </w:tcPr>
+          <w:p>
+            <w:r>
+              <w:t>Name :</w:t>
+            </w:r>
+          </w:p>
+        </w:tc>
+        <w:tc>
+          <w:tcPr>
+            <w:tcW w:w="4606" w:type="dxa"/>
+          </w:tcPr>
+          <w:p>
+            <w:r>
+              <w:rPr>
+                <w:color w:val="F79646" w:themeColor="accent6"/>
+              </w:rPr>
+              <w:t>EStructuralFeature</w:t>
+            </w:r>
+          </w:p>
+        </w:tc>
+      </w:tr>
+    </w:tbl>
+    <w:tbl>
+      <w:tblPr>
+        <w:tblStyle w:val="Grilledutableau"/>
+        <w:tblW w:w="0" w:type="auto"/>
+        <w:tblLook w:val="04A0" w:firstRow="1" w:lastRow="0" w:firstColumn="1" w:lastColumn="0" w:noHBand="0" w:noVBand="1"/>
+      </w:tblPr>
+      <w:tblGrid>
+        <w:gridCol w:w="4606"/>
+        <w:gridCol w:w="4606"/>
+      </w:tblGrid>
+      <w:tr>
+        <w:tc>
+          <w:tcPr>
+            <w:tcW w:w="4606" w:type="dxa"/>
+          </w:tcPr>
+          <w:p>
+            <w:r>
+              <w:t>Name :</w:t>
+            </w:r>
+          </w:p>
+        </w:tc>
+        <w:tc>
+          <w:tcPr>
+            <w:tcW w:w="4606" w:type="dxa"/>
+          </w:tcPr>
+          <w:p>
+            <w:r>
+              <w:rPr>
+                <w:color w:val="F79646" w:themeColor="accent6"/>
+              </w:rPr>
+              <w:t>ETypedElement</w:t>
+            </w:r>
+          </w:p>
+        </w:tc>
+      </w:tr>
+    </w:tbl>
+    <w:tbl>
+      <w:tblPr>
+        <w:tblStyle w:val="Grilledutableau"/>
+        <w:tblW w:w="0" w:type="auto"/>
+        <w:tblLook w:val="04A0" w:firstRow="1" w:lastRow="0" w:firstColumn="1" w:lastColumn="0" w:noHBand="0" w:noVBand="1"/>
+      </w:tblPr>
+      <w:tblGrid>
+        <w:gridCol w:w="4606"/>
+        <w:gridCol w:w="4606"/>
+      </w:tblGrid>
+      <w:tr>
+        <w:tc>
+          <w:tcPr>
+            <w:tcW w:w="4606" w:type="dxa"/>
+          </w:tcPr>
+          <w:p>
+            <w:r>
+              <w:t>Name :</w:t>
+            </w:r>
+          </w:p>
+        </w:tc>
+        <w:tc>
+          <w:tcPr>
+            <w:tcW w:w="4606" w:type="dxa"/>
+          </w:tcPr>
+          <w:p>
+            <w:r>
+              <w:rPr>
+                <w:color w:val="F79646" w:themeColor="accent6"/>
+              </w:rPr>
+              <w:t>EStringToStringMapEntry</w:t>
+            </w:r>
+          </w:p>
+        </w:tc>
+      </w:tr>
+    </w:tbl>
+    <w:tbl>
+      <w:tblPr>
+        <w:tblStyle w:val="Grilledutableau"/>
+        <w:tblW w:w="0" w:type="auto"/>
+        <w:tblLook w:val="04A0" w:firstRow="1" w:lastRow="0" w:firstColumn="1" w:lastColumn="0" w:noHBand="0" w:noVBand="1"/>
+      </w:tblPr>
+      <w:tblGrid>
+        <w:gridCol w:w="4606"/>
+        <w:gridCol w:w="4606"/>
+      </w:tblGrid>
+      <w:tr>
+        <w:tc>
+          <w:tcPr>
+            <w:tcW w:w="4606" w:type="dxa"/>
+          </w:tcPr>
+          <w:p>
+            <w:r>
+              <w:t>Name :</w:t>
+            </w:r>
+          </w:p>
+        </w:tc>
+        <w:tc>
+          <w:tcPr>
+            <w:tcW w:w="4606" w:type="dxa"/>
+          </w:tcPr>
+          <w:p>
+            <w:r>
+              <w:rPr>
+                <w:color w:val="F79646" w:themeColor="accent6"/>
+              </w:rPr>
+              <w:t>EGenericType</w:t>
+            </w:r>
+          </w:p>
+        </w:tc>
+      </w:tr>
+    </w:tbl>
+    <w:tbl>
+      <w:tblPr>
+        <w:tblStyle w:val="Grilledutableau"/>
+        <w:tblW w:w="0" w:type="auto"/>
+        <w:tblLook w:val="04A0" w:firstRow="1" w:lastRow="0" w:firstColumn="1" w:lastColumn="0" w:noHBand="0" w:noVBand="1"/>
+      </w:tblPr>
+      <w:tblGrid>
+        <w:gridCol w:w="4606"/>
+        <w:gridCol w:w="4606"/>
+      </w:tblGrid>
+      <w:tr>
+        <w:tc>
+          <w:tcPr>
+            <w:tcW w:w="4606" w:type="dxa"/>
+          </w:tcPr>
+          <w:p>
+            <w:r>
+              <w:t>Name :</w:t>
+            </w:r>
+          </w:p>
+        </w:tc>
+        <w:tc>
+          <w:tcPr>
+            <w:tcW w:w="4606" w:type="dxa"/>
+          </w:tcPr>
+          <w:p>
+            <w:r>
+              <w:rPr>
+                <w:color w:val="F79646" w:themeColor="accent6"/>
+              </w:rPr>
+              <w:t>ETypeParameter</w:t>
+            </w:r>
+          </w:p>
+        </w:tc>
+      </w:tr>
+    </w:tbl>
+    <w:tbl>
+      <w:tblPr>
+        <w:tblStyle w:val="Grilledutableau"/>
+        <w:tblW w:w="0" w:type="auto"/>
+        <w:tblLook w:val="04A0" w:firstRow="1" w:lastRow="0" w:firstColumn="1" w:lastColumn="0" w:noHBand="0" w:noVBand="1"/>
+      </w:tblPr>
+      <w:tblGrid>
+        <w:gridCol w:w="4606"/>
+        <w:gridCol w:w="4606"/>
+      </w:tblGrid>
+      <w:tr>
+        <w:tc>
+          <w:tcPr>
+            <w:tcW w:w="4606" w:type="dxa"/>
+          </w:tcPr>
+          <w:p>
+            <w:r>
+              <w:t>Name :</w:t>
+            </w:r>
+          </w:p>
+        </w:tc>
+        <w:tc>
+          <w:tcPr>
+            <w:tcW w:w="4606" w:type="dxa"/>
+          </w:tcPr>
+          <w:p>
+            <w:r>
+              <w:rPr>
+                <w:color w:val="F79646" w:themeColor="accent6"/>
+              </w:rPr>
+              <w:t>EBigDecimal</w:t>
+            </w:r>
+          </w:p>
+        </w:tc>
+      </w:tr>
+    </w:tbl>
+    <w:tbl>
+      <w:tblPr>
+        <w:tblStyle w:val="Grilledutableau"/>
+        <w:tblW w:w="0" w:type="auto"/>
+        <w:tblLook w:val="04A0" w:firstRow="1" w:lastRow="0" w:firstColumn="1" w:lastColumn="0" w:noHBand="0" w:noVBand="1"/>
+      </w:tblPr>
+      <w:tblGrid>
+        <w:gridCol w:w="4606"/>
+        <w:gridCol w:w="4606"/>
+      </w:tblGrid>
+      <w:tr>
+        <w:tc>
+          <w:tcPr>
+            <w:tcW w:w="4606" w:type="dxa"/>
+          </w:tcPr>
+          <w:p>
+            <w:r>
+              <w:t>Name :</w:t>
+            </w:r>
+          </w:p>
+        </w:tc>
+        <w:tc>
+          <w:tcPr>
+            <w:tcW w:w="4606" w:type="dxa"/>
+          </w:tcPr>
+          <w:p>
+            <w:r>
+              <w:rPr>
+                <w:color w:val="F79646" w:themeColor="accent6"/>
+              </w:rPr>
+              <w:t>EBigInteger</w:t>
+            </w:r>
+          </w:p>
+        </w:tc>
+      </w:tr>
+    </w:tbl>
+    <w:tbl>
+      <w:tblPr>
+        <w:tblStyle w:val="Grilledutableau"/>
+        <w:tblW w:w="0" w:type="auto"/>
+        <w:tblLook w:val="04A0" w:firstRow="1" w:lastRow="0" w:firstColumn="1" w:lastColumn="0" w:noHBand="0" w:noVBand="1"/>
+      </w:tblPr>
+      <w:tblGrid>
+        <w:gridCol w:w="4606"/>
+        <w:gridCol w:w="4606"/>
+      </w:tblGrid>
+      <w:tr>
+        <w:tc>
+          <w:tcPr>
+            <w:tcW w:w="4606" w:type="dxa"/>
+          </w:tcPr>
+          <w:p>
+            <w:r>
+              <w:t>Name :</w:t>
+            </w:r>
+          </w:p>
+        </w:tc>
+        <w:tc>
+          <w:tcPr>
+            <w:tcW w:w="4606" w:type="dxa"/>
+          </w:tcPr>
+          <w:p>
+            <w:r>
+              <w:rPr>
+                <w:color w:val="F79646" w:themeColor="accent6"/>
+              </w:rPr>
+              <w:t>EBoolean</w:t>
+            </w:r>
+          </w:p>
+        </w:tc>
+      </w:tr>
+    </w:tbl>
+    <w:tbl>
+      <w:tblPr>
+        <w:tblStyle w:val="Grilledutableau"/>
+        <w:tblW w:w="0" w:type="auto"/>
+        <w:tblLook w:val="04A0" w:firstRow="1" w:lastRow="0" w:firstColumn="1" w:lastColumn="0" w:noHBand="0" w:noVBand="1"/>
+      </w:tblPr>
+      <w:tblGrid>
+        <w:gridCol w:w="4606"/>
+        <w:gridCol w:w="4606"/>
+      </w:tblGrid>
+      <w:tr>
+        <w:tc>
+          <w:tcPr>
+            <w:tcW w:w="4606" w:type="dxa"/>
+          </w:tcPr>
+          <w:p>
+            <w:r>
+              <w:t>Name :</w:t>
+            </w:r>
+          </w:p>
+        </w:tc>
+        <w:tc>
+          <w:tcPr>
+            <w:tcW w:w="4606" w:type="dxa"/>
+          </w:tcPr>
+          <w:p>
+            <w:r>
+              <w:rPr>
+                <w:color w:val="F79646" w:themeColor="accent6"/>
+              </w:rPr>
+              <w:t>EBooleanObject</w:t>
+            </w:r>
+          </w:p>
+        </w:tc>
+      </w:tr>
+    </w:tbl>
+    <w:tbl>
+      <w:tblPr>
+        <w:tblStyle w:val="Grilledutableau"/>
+        <w:tblW w:w="0" w:type="auto"/>
+        <w:tblLook w:val="04A0" w:firstRow="1" w:lastRow="0" w:firstColumn="1" w:lastColumn="0" w:noHBand="0" w:noVBand="1"/>
+      </w:tblPr>
+      <w:tblGrid>
+        <w:gridCol w:w="4606"/>
+        <w:gridCol w:w="4606"/>
+      </w:tblGrid>
+      <w:tr>
+        <w:tc>
+          <w:tcPr>
+            <w:tcW w:w="4606" w:type="dxa"/>
+          </w:tcPr>
+          <w:p>
+            <w:r>
+              <w:t>Name :</w:t>
+            </w:r>
+          </w:p>
+        </w:tc>
+        <w:tc>
+          <w:tcPr>
+            <w:tcW w:w="4606" w:type="dxa"/>
+          </w:tcPr>
+          <w:p>
+            <w:r>
+              <w:rPr>
+                <w:color w:val="F79646" w:themeColor="accent6"/>
+              </w:rPr>
+              <w:t>EByte</w:t>
+            </w:r>
+          </w:p>
+        </w:tc>
+      </w:tr>
+    </w:tbl>
+    <w:tbl>
+      <w:tblPr>
+        <w:tblStyle w:val="Grilledutableau"/>
+        <w:tblW w:w="0" w:type="auto"/>
+        <w:tblLook w:val="04A0" w:firstRow="1" w:lastRow="0" w:firstColumn="1" w:lastColumn="0" w:noHBand="0" w:noVBand="1"/>
+      </w:tblPr>
+      <w:tblGrid>
+        <w:gridCol w:w="4606"/>
+        <w:gridCol w:w="4606"/>
+      </w:tblGrid>
+      <w:tr>
+        <w:tc>
+          <w:tcPr>
+            <w:tcW w:w="4606" w:type="dxa"/>
+          </w:tcPr>
+          <w:p>
+            <w:r>
+              <w:t>Name :</w:t>
+            </w:r>
+          </w:p>
+        </w:tc>
+        <w:tc>
+          <w:tcPr>
+            <w:tcW w:w="4606" w:type="dxa"/>
+          </w:tcPr>
+          <w:p>
+            <w:r>
+              <w:rPr>
+                <w:color w:val="F79646" w:themeColor="accent6"/>
+              </w:rPr>
+              <w:t>EByteArray</w:t>
+            </w:r>
+          </w:p>
+        </w:tc>
+      </w:tr>
+    </w:tbl>
+    <w:tbl>
+      <w:tblPr>
+        <w:tblStyle w:val="Grilledutableau"/>
+        <w:tblW w:w="0" w:type="auto"/>
+        <w:tblLook w:val="04A0" w:firstRow="1" w:lastRow="0" w:firstColumn="1" w:lastColumn="0" w:noHBand="0" w:noVBand="1"/>
+      </w:tblPr>
+      <w:tblGrid>
+        <w:gridCol w:w="4606"/>
+        <w:gridCol w:w="4606"/>
+      </w:tblGrid>
+      <w:tr>
+        <w:tc>
+          <w:tcPr>
+            <w:tcW w:w="4606" w:type="dxa"/>
+          </w:tcPr>
+          <w:p>
+            <w:r>
+              <w:t>Name :</w:t>
+            </w:r>
+          </w:p>
+        </w:tc>
+        <w:tc>
+          <w:tcPr>
+            <w:tcW w:w="4606" w:type="dxa"/>
+          </w:tcPr>
+          <w:p>
+            <w:r>
+              <w:rPr>
+                <w:color w:val="F79646" w:themeColor="accent6"/>
+              </w:rPr>
+              <w:t>EByteObject</w:t>
+            </w:r>
+          </w:p>
+        </w:tc>
+      </w:tr>
+    </w:tbl>
+    <w:tbl>
+      <w:tblPr>
+        <w:tblStyle w:val="Grilledutableau"/>
+        <w:tblW w:w="0" w:type="auto"/>
+        <w:tblLook w:val="04A0" w:firstRow="1" w:lastRow="0" w:firstColumn="1" w:lastColumn="0" w:noHBand="0" w:noVBand="1"/>
+      </w:tblPr>
+      <w:tblGrid>
+        <w:gridCol w:w="4606"/>
+        <w:gridCol w:w="4606"/>
+      </w:tblGrid>
+      <w:tr>
+        <w:tc>
+          <w:tcPr>
+            <w:tcW w:w="4606" w:type="dxa"/>
+          </w:tcPr>
+          <w:p>
+            <w:r>
+              <w:t>Name :</w:t>
+            </w:r>
+          </w:p>
+        </w:tc>
+        <w:tc>
+          <w:tcPr>
+            <w:tcW w:w="4606" w:type="dxa"/>
+          </w:tcPr>
+          <w:p>
+            <w:r>
+              <w:rPr>
+                <w:color w:val="F79646" w:themeColor="accent6"/>
+              </w:rPr>
+              <w:t>EChar</w:t>
+            </w:r>
+          </w:p>
+        </w:tc>
+      </w:tr>
+    </w:tbl>
+    <w:tbl>
+      <w:tblPr>
+        <w:tblStyle w:val="Grilledutableau"/>
+        <w:tblW w:w="0" w:type="auto"/>
+        <w:tblLook w:val="04A0" w:firstRow="1" w:lastRow="0" w:firstColumn="1" w:lastColumn="0" w:noHBand="0" w:noVBand="1"/>
+      </w:tblPr>
+      <w:tblGrid>
+        <w:gridCol w:w="4606"/>
+        <w:gridCol w:w="4606"/>
+      </w:tblGrid>
+      <w:tr>
+        <w:tc>
+          <w:tcPr>
+            <w:tcW w:w="4606" w:type="dxa"/>
+          </w:tcPr>
+          <w:p>
+            <w:r>
+              <w:t>Name :</w:t>
+            </w:r>
+          </w:p>
+        </w:tc>
+        <w:tc>
+          <w:tcPr>
+            <w:tcW w:w="4606" w:type="dxa"/>
+          </w:tcPr>
+          <w:p>
+            <w:r>
+              <w:rPr>
+                <w:color w:val="F79646" w:themeColor="accent6"/>
+              </w:rPr>
+              <w:t>ECharacterObject</w:t>
+            </w:r>
+          </w:p>
+        </w:tc>
+      </w:tr>
+    </w:tbl>
+    <w:tbl>
+      <w:tblPr>
+        <w:tblStyle w:val="Grilledutableau"/>
+        <w:tblW w:w="0" w:type="auto"/>
+        <w:tblLook w:val="04A0" w:firstRow="1" w:lastRow="0" w:firstColumn="1" w:lastColumn="0" w:noHBand="0" w:noVBand="1"/>
+      </w:tblPr>
+      <w:tblGrid>
+        <w:gridCol w:w="4606"/>
+        <w:gridCol w:w="4606"/>
+      </w:tblGrid>
+      <w:tr>
+        <w:tc>
+          <w:tcPr>
+            <w:tcW w:w="4606" w:type="dxa"/>
+          </w:tcPr>
+          <w:p>
+            <w:r>
+              <w:t>Name :</w:t>
+            </w:r>
+          </w:p>
+        </w:tc>
+        <w:tc>
+          <w:tcPr>
+            <w:tcW w:w="4606" w:type="dxa"/>
+          </w:tcPr>
+          <w:p>
+            <w:r>
+              <w:rPr>
+                <w:color w:val="F79646" w:themeColor="accent6"/>
+              </w:rPr>
+              <w:t>EDate</w:t>
+            </w:r>
+          </w:p>
+        </w:tc>
+      </w:tr>
+    </w:tbl>
+    <w:tbl>
+      <w:tblPr>
+        <w:tblStyle w:val="Grilledutableau"/>
+        <w:tblW w:w="0" w:type="auto"/>
+        <w:tblLook w:val="04A0" w:firstRow="1" w:lastRow="0" w:firstColumn="1" w:lastColumn="0" w:noHBand="0" w:noVBand="1"/>
+      </w:tblPr>
+      <w:tblGrid>
+        <w:gridCol w:w="4606"/>
+        <w:gridCol w:w="4606"/>
+      </w:tblGrid>
+      <w:tr>
+        <w:tc>
+          <w:tcPr>
+            <w:tcW w:w="4606" w:type="dxa"/>
+          </w:tcPr>
+          <w:p>
+            <w:r>
+              <w:t>Name :</w:t>
+            </w:r>
+          </w:p>
+        </w:tc>
+        <w:tc>
+          <w:tcPr>
+            <w:tcW w:w="4606" w:type="dxa"/>
+          </w:tcPr>
+          <w:p>
+            <w:r>
+              <w:rPr>
+                <w:color w:val="F79646" w:themeColor="accent6"/>
+              </w:rPr>
+              <w:t>EDiagnosticChain</w:t>
+            </w:r>
+          </w:p>
+        </w:tc>
+      </w:tr>
+    </w:tbl>
+    <w:tbl>
+      <w:tblPr>
+        <w:tblStyle w:val="Grilledutableau"/>
+        <w:tblW w:w="0" w:type="auto"/>
+        <w:tblLook w:val="04A0" w:firstRow="1" w:lastRow="0" w:firstColumn="1" w:lastColumn="0" w:noHBand="0" w:noVBand="1"/>
+      </w:tblPr>
+      <w:tblGrid>
+        <w:gridCol w:w="4606"/>
+        <w:gridCol w:w="4606"/>
+      </w:tblGrid>
+      <w:tr>
+        <w:tc>
+          <w:tcPr>
+            <w:tcW w:w="4606" w:type="dxa"/>
+          </w:tcPr>
+          <w:p>
+            <w:r>
+              <w:t>Name :</w:t>
+            </w:r>
+          </w:p>
+        </w:tc>
+        <w:tc>
+          <w:tcPr>
+            <w:tcW w:w="4606" w:type="dxa"/>
+          </w:tcPr>
+          <w:p>
+            <w:r>
+              <w:rPr>
+                <w:color w:val="F79646" w:themeColor="accent6"/>
+              </w:rPr>
+              <w:t>EDouble</w:t>
+            </w:r>
+          </w:p>
+        </w:tc>
+      </w:tr>
+    </w:tbl>
+    <w:tbl>
+      <w:tblPr>
+        <w:tblStyle w:val="Grilledutableau"/>
+        <w:tblW w:w="0" w:type="auto"/>
+        <w:tblLook w:val="04A0" w:firstRow="1" w:lastRow="0" w:firstColumn="1" w:lastColumn="0" w:noHBand="0" w:noVBand="1"/>
+      </w:tblPr>
+      <w:tblGrid>
+        <w:gridCol w:w="4606"/>
+        <w:gridCol w:w="4606"/>
+      </w:tblGrid>
+      <w:tr>
+        <w:tc>
+          <w:tcPr>
+            <w:tcW w:w="4606" w:type="dxa"/>
+          </w:tcPr>
+          <w:p>
+            <w:r>
+              <w:t>Name :</w:t>
+            </w:r>
+          </w:p>
+        </w:tc>
+        <w:tc>
+          <w:tcPr>
+            <w:tcW w:w="4606" w:type="dxa"/>
+          </w:tcPr>
+          <w:p>
+            <w:r>
+              <w:rPr>
+                <w:color w:val="F79646" w:themeColor="accent6"/>
+              </w:rPr>
+              <w:t>EDoubleObject</w:t>
+            </w:r>
+          </w:p>
+        </w:tc>
+      </w:tr>
+    </w:tbl>
+    <w:tbl>
+      <w:tblPr>
+        <w:tblStyle w:val="Grilledutableau"/>
+        <w:tblW w:w="0" w:type="auto"/>
+        <w:tblLook w:val="04A0" w:firstRow="1" w:lastRow="0" w:firstColumn="1" w:lastColumn="0" w:noHBand="0" w:noVBand="1"/>
+      </w:tblPr>
+      <w:tblGrid>
+        <w:gridCol w:w="4606"/>
+        <w:gridCol w:w="4606"/>
+      </w:tblGrid>
+      <w:tr>
+        <w:tc>
+          <w:tcPr>
+            <w:tcW w:w="4606" w:type="dxa"/>
+          </w:tcPr>
+          <w:p>
+            <w:r>
+              <w:t>Name :</w:t>
+            </w:r>
+          </w:p>
+        </w:tc>
+        <w:tc>
+          <w:tcPr>
+            <w:tcW w:w="4606" w:type="dxa"/>
+          </w:tcPr>
+          <w:p>
+            <w:r>
+              <w:rPr>
+                <w:color w:val="F79646" w:themeColor="accent6"/>
+              </w:rPr>
+              <w:t>EEList</w:t>
+            </w:r>
+          </w:p>
+        </w:tc>
+      </w:tr>
+    </w:tbl>
+    <w:tbl>
+      <w:tblPr>
+        <w:tblStyle w:val="Grilledutableau"/>
+        <w:tblW w:w="0" w:type="auto"/>
+        <w:tblLook w:val="04A0" w:firstRow="1" w:lastRow="0" w:firstColumn="1" w:lastColumn="0" w:noHBand="0" w:noVBand="1"/>
+      </w:tblPr>
+      <w:tblGrid>
+        <w:gridCol w:w="4606"/>
+        <w:gridCol w:w="4606"/>
+      </w:tblGrid>
+      <w:tr>
+        <w:tc>
+          <w:tcPr>
+            <w:tcW w:w="4606" w:type="dxa"/>
+          </w:tcPr>
+          <w:p>
+            <w:r>
+              <w:t>Name :</w:t>
+            </w:r>
+          </w:p>
+        </w:tc>
+        <w:tc>
+          <w:tcPr>
+            <w:tcW w:w="4606" w:type="dxa"/>
+          </w:tcPr>
+          <w:p>
+            <w:r>
+              <w:rPr>
+                <w:color w:val="F79646" w:themeColor="accent6"/>
+              </w:rPr>
+              <w:t>EEnumerator</w:t>
+            </w:r>
+          </w:p>
+        </w:tc>
+      </w:tr>
+    </w:tbl>
+    <w:tbl>
+      <w:tblPr>
+        <w:tblStyle w:val="Grilledutableau"/>
+        <w:tblW w:w="0" w:type="auto"/>
+        <w:tblLook w:val="04A0" w:firstRow="1" w:lastRow="0" w:firstColumn="1" w:lastColumn="0" w:noHBand="0" w:noVBand="1"/>
+      </w:tblPr>
+      <w:tblGrid>
+        <w:gridCol w:w="4606"/>
+        <w:gridCol w:w="4606"/>
+      </w:tblGrid>
+      <w:tr>
+        <w:tc>
+          <w:tcPr>
+            <w:tcW w:w="4606" w:type="dxa"/>
+          </w:tcPr>
+          <w:p>
+            <w:r>
+              <w:t>Name :</w:t>
+            </w:r>
+          </w:p>
+        </w:tc>
+        <w:tc>
+          <w:tcPr>
+            <w:tcW w:w="4606" w:type="dxa"/>
+          </w:tcPr>
+          <w:p>
+            <w:r>
+              <w:rPr>
+                <w:color w:val="F79646" w:themeColor="accent6"/>
+              </w:rPr>
+              <w:t>EFeatureMap</w:t>
+            </w:r>
+          </w:p>
+        </w:tc>
+      </w:tr>
+    </w:tbl>
+    <w:tbl>
+      <w:tblPr>
+        <w:tblStyle w:val="Grilledutableau"/>
+        <w:tblW w:w="0" w:type="auto"/>
+        <w:tblLook w:val="04A0" w:firstRow="1" w:lastRow="0" w:firstColumn="1" w:lastColumn="0" w:noHBand="0" w:noVBand="1"/>
+      </w:tblPr>
+      <w:tblGrid>
+        <w:gridCol w:w="4606"/>
+        <w:gridCol w:w="4606"/>
+      </w:tblGrid>
+      <w:tr>
+        <w:tc>
+          <w:tcPr>
+            <w:tcW w:w="4606" w:type="dxa"/>
+          </w:tcPr>
+          <w:p>
+            <w:r>
+              <w:t>Name :</w:t>
+            </w:r>
+          </w:p>
+        </w:tc>
+        <w:tc>
+          <w:tcPr>
+            <w:tcW w:w="4606" w:type="dxa"/>
+          </w:tcPr>
+          <w:p>
+            <w:r>
+              <w:rPr>
+                <w:color w:val="F79646" w:themeColor="accent6"/>
+              </w:rPr>
+              <w:t>EFeatureMapEntry</w:t>
+            </w:r>
+          </w:p>
+        </w:tc>
+      </w:tr>
+    </w:tbl>
+    <w:tbl>
+      <w:tblPr>
+        <w:tblStyle w:val="Grilledutableau"/>
+        <w:tblW w:w="0" w:type="auto"/>
+        <w:tblLook w:val="04A0" w:firstRow="1" w:lastRow="0" w:firstColumn="1" w:lastColumn="0" w:noHBand="0" w:noVBand="1"/>
+      </w:tblPr>
+      <w:tblGrid>
+        <w:gridCol w:w="4606"/>
+        <w:gridCol w:w="4606"/>
+      </w:tblGrid>
+      <w:tr>
+        <w:tc>
+          <w:tcPr>
+            <w:tcW w:w="4606" w:type="dxa"/>
+          </w:tcPr>
+          <w:p>
+            <w:r>
+              <w:t>Name :</w:t>
+            </w:r>
+          </w:p>
+        </w:tc>
+        <w:tc>
+          <w:tcPr>
+            <w:tcW w:w="4606" w:type="dxa"/>
+          </w:tcPr>
+          <w:p>
+            <w:r>
+              <w:rPr>
+                <w:color w:val="F79646" w:themeColor="accent6"/>
+              </w:rPr>
+              <w:t>EFloat</w:t>
+            </w:r>
+          </w:p>
+        </w:tc>
+      </w:tr>
+    </w:tbl>
+    <w:tbl>
+      <w:tblPr>
+        <w:tblStyle w:val="Grilledutableau"/>
+        <w:tblW w:w="0" w:type="auto"/>
+        <w:tblLook w:val="04A0" w:firstRow="1" w:lastRow="0" w:firstColumn="1" w:lastColumn="0" w:noHBand="0" w:noVBand="1"/>
+      </w:tblPr>
+      <w:tblGrid>
+        <w:gridCol w:w="4606"/>
+        <w:gridCol w:w="4606"/>
+      </w:tblGrid>
+      <w:tr>
+        <w:tc>
+          <w:tcPr>
+            <w:tcW w:w="4606" w:type="dxa"/>
+          </w:tcPr>
+          <w:p>
+            <w:r>
+              <w:t>Name :</w:t>
+            </w:r>
+          </w:p>
+        </w:tc>
+        <w:tc>
+          <w:tcPr>
+            <w:tcW w:w="4606" w:type="dxa"/>
+          </w:tcPr>
+          <w:p>
+            <w:r>
+              <w:rPr>
+                <w:color w:val="F79646" w:themeColor="accent6"/>
+              </w:rPr>
+              <w:t>EFloatObject</w:t>
+            </w:r>
+          </w:p>
+        </w:tc>
+      </w:tr>
+    </w:tbl>
+    <w:tbl>
+      <w:tblPr>
+        <w:tblStyle w:val="Grilledutableau"/>
+        <w:tblW w:w="0" w:type="auto"/>
+        <w:tblLook w:val="04A0" w:firstRow="1" w:lastRow="0" w:firstColumn="1" w:lastColumn="0" w:noHBand="0" w:noVBand="1"/>
+      </w:tblPr>
+      <w:tblGrid>
+        <w:gridCol w:w="4606"/>
+        <w:gridCol w:w="4606"/>
+      </w:tblGrid>
+      <w:tr>
+        <w:tc>
+          <w:tcPr>
+            <w:tcW w:w="4606" w:type="dxa"/>
+          </w:tcPr>
+          <w:p>
+            <w:r>
+              <w:t>Name :</w:t>
+            </w:r>
+          </w:p>
+        </w:tc>
+        <w:tc>
+          <w:tcPr>
+            <w:tcW w:w="4606" w:type="dxa"/>
+          </w:tcPr>
+          <w:p>
+            <w:r>
+              <w:rPr>
+                <w:color w:val="F79646" w:themeColor="accent6"/>
+              </w:rPr>
+              <w:t>EInt</w:t>
+            </w:r>
+          </w:p>
+        </w:tc>
+      </w:tr>
+    </w:tbl>
+    <w:tbl>
+      <w:tblPr>
+        <w:tblStyle w:val="Grilledutableau"/>
+        <w:tblW w:w="0" w:type="auto"/>
+        <w:tblLook w:val="04A0" w:firstRow="1" w:lastRow="0" w:firstColumn="1" w:lastColumn="0" w:noHBand="0" w:noVBand="1"/>
+      </w:tblPr>
+      <w:tblGrid>
+        <w:gridCol w:w="4606"/>
+        <w:gridCol w:w="4606"/>
+      </w:tblGrid>
+      <w:tr>
+        <w:tc>
+          <w:tcPr>
+            <w:tcW w:w="4606" w:type="dxa"/>
+          </w:tcPr>
+          <w:p>
+            <w:r>
+              <w:t>Name :</w:t>
+            </w:r>
+          </w:p>
+        </w:tc>
+        <w:tc>
+          <w:tcPr>
+            <w:tcW w:w="4606" w:type="dxa"/>
+          </w:tcPr>
+          <w:p>
+            <w:r>
+              <w:rPr>
+                <w:color w:val="F79646" w:themeColor="accent6"/>
+              </w:rPr>
+              <w:t>EIntegerObject</w:t>
+            </w:r>
+          </w:p>
+        </w:tc>
+      </w:tr>
+    </w:tbl>
+    <w:tbl>
+      <w:tblPr>
+        <w:tblStyle w:val="Grilledutableau"/>
+        <w:tblW w:w="0" w:type="auto"/>
+        <w:tblLook w:val="04A0" w:firstRow="1" w:lastRow="0" w:firstColumn="1" w:lastColumn="0" w:noHBand="0" w:noVBand="1"/>
+      </w:tblPr>
+      <w:tblGrid>
+        <w:gridCol w:w="4606"/>
+        <w:gridCol w:w="4606"/>
+      </w:tblGrid>
+      <w:tr>
+        <w:tc>
+          <w:tcPr>
+            <w:tcW w:w="4606" w:type="dxa"/>
+          </w:tcPr>
+          <w:p>
+            <w:r>
+              <w:t>Name :</w:t>
+            </w:r>
+          </w:p>
+        </w:tc>
+        <w:tc>
+          <w:tcPr>
+            <w:tcW w:w="4606" w:type="dxa"/>
+          </w:tcPr>
+          <w:p>
+            <w:r>
+              <w:rPr>
+                <w:color w:val="F79646" w:themeColor="accent6"/>
+              </w:rPr>
+              <w:t>EJavaClass</w:t>
+            </w:r>
+          </w:p>
+        </w:tc>
+      </w:tr>
+    </w:tbl>
+    <w:tbl>
+      <w:tblPr>
+        <w:tblStyle w:val="Grilledutableau"/>
+        <w:tblW w:w="0" w:type="auto"/>
+        <w:tblLook w:val="04A0" w:firstRow="1" w:lastRow="0" w:firstColumn="1" w:lastColumn="0" w:noHBand="0" w:noVBand="1"/>
+      </w:tblPr>
+      <w:tblGrid>
+        <w:gridCol w:w="4606"/>
+        <w:gridCol w:w="4606"/>
+      </w:tblGrid>
+      <w:tr>
+        <w:tc>
+          <w:tcPr>
+            <w:tcW w:w="4606" w:type="dxa"/>
+          </w:tcPr>
+          <w:p>
+            <w:r>
+              <w:t>Name :</w:t>
+            </w:r>
+          </w:p>
+        </w:tc>
+        <w:tc>
+          <w:tcPr>
+            <w:tcW w:w="4606" w:type="dxa"/>
+          </w:tcPr>
+          <w:p>
+            <w:r>
+              <w:rPr>
+                <w:color w:val="F79646" w:themeColor="accent6"/>
+              </w:rPr>
+              <w:t>EJavaObject</w:t>
+            </w:r>
+          </w:p>
+        </w:tc>
+      </w:tr>
+    </w:tbl>
+    <w:tbl>
+      <w:tblPr>
+        <w:tblStyle w:val="Grilledutableau"/>
+        <w:tblW w:w="0" w:type="auto"/>
+        <w:tblLook w:val="04A0" w:firstRow="1" w:lastRow="0" w:firstColumn="1" w:lastColumn="0" w:noHBand="0" w:noVBand="1"/>
+      </w:tblPr>
+      <w:tblGrid>
+        <w:gridCol w:w="4606"/>
+        <w:gridCol w:w="4606"/>
+      </w:tblGrid>
+      <w:tr>
+        <w:tc>
+          <w:tcPr>
+            <w:tcW w:w="4606" w:type="dxa"/>
+          </w:tcPr>
+          <w:p>
+            <w:r>
+              <w:t>Name :</w:t>
+            </w:r>
+          </w:p>
+        </w:tc>
+        <w:tc>
+          <w:tcPr>
+            <w:tcW w:w="4606" w:type="dxa"/>
+          </w:tcPr>
+          <w:p>
+            <w:r>
+              <w:rPr>
+                <w:color w:val="F79646" w:themeColor="accent6"/>
+              </w:rPr>
+              <w:t>ELong</w:t>
+            </w:r>
+          </w:p>
+        </w:tc>
+      </w:tr>
+    </w:tbl>
+    <w:tbl>
+      <w:tblPr>
+        <w:tblStyle w:val="Grilledutableau"/>
+        <w:tblW w:w="0" w:type="auto"/>
+        <w:tblLook w:val="04A0" w:firstRow="1" w:lastRow="0" w:firstColumn="1" w:lastColumn="0" w:noHBand="0" w:noVBand="1"/>
+      </w:tblPr>
+      <w:tblGrid>
+        <w:gridCol w:w="4606"/>
+        <w:gridCol w:w="4606"/>
+      </w:tblGrid>
+      <w:tr>
+        <w:tc>
+          <w:tcPr>
+            <w:tcW w:w="4606" w:type="dxa"/>
+          </w:tcPr>
+          <w:p>
+            <w:r>
+              <w:t>Name :</w:t>
+            </w:r>
+          </w:p>
+        </w:tc>
+        <w:tc>
+          <w:tcPr>
+            <w:tcW w:w="4606" w:type="dxa"/>
+          </w:tcPr>
+          <w:p>
+            <w:r>
+              <w:rPr>
+                <w:color w:val="F79646" w:themeColor="accent6"/>
+              </w:rPr>
+              <w:t>ELongObject</w:t>
+            </w:r>
+          </w:p>
+        </w:tc>
+      </w:tr>
+    </w:tbl>
+    <w:tbl>
+      <w:tblPr>
+        <w:tblStyle w:val="Grilledutableau"/>
+        <w:tblW w:w="0" w:type="auto"/>
+        <w:tblLook w:val="04A0" w:firstRow="1" w:lastRow="0" w:firstColumn="1" w:lastColumn="0" w:noHBand="0" w:noVBand="1"/>
+      </w:tblPr>
+      <w:tblGrid>
+        <w:gridCol w:w="4606"/>
+        <w:gridCol w:w="4606"/>
+      </w:tblGrid>
+      <w:tr>
+        <w:tc>
+          <w:tcPr>
+            <w:tcW w:w="4606" w:type="dxa"/>
+          </w:tcPr>
+          <w:p>
+            <w:r>
+              <w:t>Name :</w:t>
+            </w:r>
+          </w:p>
+        </w:tc>
+        <w:tc>
+          <w:tcPr>
+            <w:tcW w:w="4606" w:type="dxa"/>
+          </w:tcPr>
+          <w:p>
+            <w:r>
+              <w:rPr>
+                <w:color w:val="F79646" w:themeColor="accent6"/>
+              </w:rPr>
+              <w:t>EMap</w:t>
+            </w:r>
+          </w:p>
+        </w:tc>
+      </w:tr>
+    </w:tbl>
+    <w:tbl>
+      <w:tblPr>
+        <w:tblStyle w:val="Grilledutableau"/>
+        <w:tblW w:w="0" w:type="auto"/>
+        <w:tblLook w:val="04A0" w:firstRow="1" w:lastRow="0" w:firstColumn="1" w:lastColumn="0" w:noHBand="0" w:noVBand="1"/>
+      </w:tblPr>
+      <w:tblGrid>
+        <w:gridCol w:w="4606"/>
+        <w:gridCol w:w="4606"/>
+      </w:tblGrid>
+      <w:tr>
+        <w:tc>
+          <w:tcPr>
+            <w:tcW w:w="4606" w:type="dxa"/>
+          </w:tcPr>
+          <w:p>
+            <w:r>
+              <w:t>Name :</w:t>
+            </w:r>
+          </w:p>
+        </w:tc>
+        <w:tc>
+          <w:tcPr>
+            <w:tcW w:w="4606" w:type="dxa"/>
+          </w:tcPr>
+          <w:p>
+            <w:r>
+              <w:rPr>
+                <w:color w:val="F79646" w:themeColor="accent6"/>
+              </w:rPr>
+              <w:t>EResource</w:t>
+            </w:r>
+          </w:p>
+        </w:tc>
+      </w:tr>
+    </w:tbl>
+    <w:tbl>
+      <w:tblPr>
+        <w:tblStyle w:val="Grilledutableau"/>
+        <w:tblW w:w="0" w:type="auto"/>
+        <w:tblLook w:val="04A0" w:firstRow="1" w:lastRow="0" w:firstColumn="1" w:lastColumn="0" w:noHBand="0" w:noVBand="1"/>
+      </w:tblPr>
+      <w:tblGrid>
+        <w:gridCol w:w="4606"/>
+        <w:gridCol w:w="4606"/>
+      </w:tblGrid>
+      <w:tr>
+        <w:tc>
+          <w:tcPr>
+            <w:tcW w:w="4606" w:type="dxa"/>
+          </w:tcPr>
+          <w:p>
+            <w:r>
+              <w:t>Name :</w:t>
+            </w:r>
+          </w:p>
+        </w:tc>
+        <w:tc>
+          <w:tcPr>
+            <w:tcW w:w="4606" w:type="dxa"/>
+          </w:tcPr>
+          <w:p>
+            <w:r>
+              <w:rPr>
+                <w:color w:val="F79646" w:themeColor="accent6"/>
+              </w:rPr>
+              <w:t>EResourceSet</w:t>
+            </w:r>
+          </w:p>
+        </w:tc>
+      </w:tr>
+    </w:tbl>
+    <w:tbl>
+      <w:tblPr>
+        <w:tblStyle w:val="Grilledutableau"/>
+        <w:tblW w:w="0" w:type="auto"/>
+        <w:tblLook w:val="04A0" w:firstRow="1" w:lastRow="0" w:firstColumn="1" w:lastColumn="0" w:noHBand="0" w:noVBand="1"/>
+      </w:tblPr>
+      <w:tblGrid>
+        <w:gridCol w:w="4606"/>
+        <w:gridCol w:w="4606"/>
+      </w:tblGrid>
+      <w:tr>
+        <w:tc>
+          <w:tcPr>
+            <w:tcW w:w="4606" w:type="dxa"/>
+          </w:tcPr>
+          <w:p>
+            <w:r>
+              <w:t>Name :</w:t>
+            </w:r>
+          </w:p>
+        </w:tc>
+        <w:tc>
+          <w:tcPr>
+            <w:tcW w:w="4606" w:type="dxa"/>
+          </w:tcPr>
+          <w:p>
+            <w:r>
+              <w:rPr>
+                <w:color w:val="F79646" w:themeColor="accent6"/>
+              </w:rPr>
+              <w:t>EShort</w:t>
+            </w:r>
+          </w:p>
+        </w:tc>
+      </w:tr>
+    </w:tbl>
+    <w:tbl>
+      <w:tblPr>
+        <w:tblStyle w:val="Grilledutableau"/>
+        <w:tblW w:w="0" w:type="auto"/>
+        <w:tblLook w:val="04A0" w:firstRow="1" w:lastRow="0" w:firstColumn="1" w:lastColumn="0" w:noHBand="0" w:noVBand="1"/>
+      </w:tblPr>
+      <w:tblGrid>
+        <w:gridCol w:w="4606"/>
+        <w:gridCol w:w="4606"/>
+      </w:tblGrid>
+      <w:tr>
+        <w:tc>
+          <w:tcPr>
+            <w:tcW w:w="4606" w:type="dxa"/>
+          </w:tcPr>
+          <w:p>
+            <w:r>
+              <w:t>Name :</w:t>
+            </w:r>
+          </w:p>
+        </w:tc>
+        <w:tc>
+          <w:tcPr>
+            <w:tcW w:w="4606" w:type="dxa"/>
+          </w:tcPr>
+          <w:p>
+            <w:r>
+              <w:rPr>
+                <w:color w:val="F79646" w:themeColor="accent6"/>
+              </w:rPr>
+              <w:t>EShortObject</w:t>
+            </w:r>
+          </w:p>
+        </w:tc>
+      </w:tr>
+    </w:tbl>
+    <w:tbl>
+      <w:tblPr>
+        <w:tblStyle w:val="Grilledutableau"/>
+        <w:tblW w:w="0" w:type="auto"/>
+        <w:tblLook w:val="04A0" w:firstRow="1" w:lastRow="0" w:firstColumn="1" w:lastColumn="0" w:noHBand="0" w:noVBand="1"/>
+      </w:tblPr>
+      <w:tblGrid>
+        <w:gridCol w:w="4606"/>
+        <w:gridCol w:w="4606"/>
+      </w:tblGrid>
+      <w:tr>
+        <w:tc>
+          <w:tcPr>
+            <w:tcW w:w="4606" w:type="dxa"/>
+          </w:tcPr>
+          <w:p>
+            <w:r>
+              <w:t>Name :</w:t>
+            </w:r>
+          </w:p>
+        </w:tc>
+        <w:tc>
+          <w:tcPr>
+            <w:tcW w:w="4606" w:type="dxa"/>
+          </w:tcPr>
+          <w:p>
+            <w:r>
+              <w:rPr>
+                <w:color w:val="F79646" w:themeColor="accent6"/>
+              </w:rPr>
+              <w:t>EString</w:t>
+            </w:r>
+          </w:p>
+        </w:tc>
+      </w:tr>
+    </w:tbl>
+    <w:tbl>
+      <w:tblPr>
+        <w:tblStyle w:val="Grilledutableau"/>
+        <w:tblW w:w="0" w:type="auto"/>
+        <w:tblLook w:val="04A0" w:firstRow="1" w:lastRow="0" w:firstColumn="1" w:lastColumn="0" w:noHBand="0" w:noVBand="1"/>
+      </w:tblPr>
+      <w:tblGrid>
+        <w:gridCol w:w="4606"/>
+        <w:gridCol w:w="4606"/>
+      </w:tblGrid>
+      <w:tr>
+        <w:tc>
+          <w:tcPr>
+            <w:tcW w:w="4606" w:type="dxa"/>
+          </w:tcPr>
+          <w:p>
+            <w:r>
+              <w:t>Name :</w:t>
+            </w:r>
+          </w:p>
+        </w:tc>
+        <w:tc>
+          <w:tcPr>
+            <w:tcW w:w="4606" w:type="dxa"/>
+          </w:tcPr>
+          <w:p>
+            <w:r>
+              <w:rPr>
+                <w:color w:val="F79646" w:themeColor="accent6"/>
+              </w:rPr>
+              <w:t>ETreeIterator</w:t>
+            </w:r>
+          </w:p>
+        </w:tc>
+      </w:tr>
+    </w:tbl>
+    <w:tbl>
+      <w:tblPr>
+        <w:tblStyle w:val="Grilledutableau"/>
+        <w:tblW w:w="0" w:type="auto"/>
+        <w:tblLook w:val="04A0" w:firstRow="1" w:lastRow="0" w:firstColumn="1" w:lastColumn="0" w:noHBand="0" w:noVBand="1"/>
+      </w:tblPr>
+      <w:tblGrid>
+        <w:gridCol w:w="4606"/>
+        <w:gridCol w:w="4606"/>
+      </w:tblGrid>
+      <w:tr>
+        <w:tc>
+          <w:tcPr>
+            <w:tcW w:w="4606" w:type="dxa"/>
+          </w:tcPr>
+          <w:p>
+            <w:r>
+              <w:t>Name :</w:t>
+            </w:r>
+          </w:p>
+        </w:tc>
+        <w:tc>
+          <w:tcPr>
+            <w:tcW w:w="4606" w:type="dxa"/>
+          </w:tcPr>
+          <w:p>
+            <w:r>
+              <w:rPr>
+                <w:color w:val="F79646" w:themeColor="accent6"/>
+              </w:rPr>
+              <w:t>EInvocationTargetException</w:t>
+            </w:r>
+          </w:p>
+        </w:tc>
+      </w:tr>
+    </w:tbl>
     <w:p>
       <w:r>
         <w:t xml:space="preserve">Fin du </w:t>
@@ -237,6 +2236,25 @@
       </w:tblBorders>
     </w:tblPr>
   </w:style>
+  <w:style w:type="paragraph" w:styleId="Lgende">
+    <w:name w:val="caption"/>
+    <w:basedOn w:val="Normal"/>
+    <w:next w:val="Normal"/>
+    <w:uiPriority w:val="35"/>
+    <w:unhideWhenUsed/>
+    <w:qFormat/>
+    <w:rsid w:val="002F127F"/>
+    <w:pPr>
+      <w:spacing w:line="240" w:lineRule="auto"/>
+    </w:pPr>
+    <w:rPr>
+      <w:b/>
+      <w:bCs/>
+      <w:color w:val="4F81BD" w:themeColor="accent1"/>
+      <w:sz w:val="18"/>
+      <w:szCs w:val="18"/>
+    </w:rPr>
+  </w:style>
 </w:styles>
 </file>
 
@@ -445,6 +2463,25 @@
         <w:insideV w:val="single" w:sz="4" w:space="0" w:color="auto"/>
       </w:tblBorders>
     </w:tblPr>
+  </w:style>
+  <w:style w:type="paragraph" w:styleId="Lgende">
+    <w:name w:val="caption"/>
+    <w:basedOn w:val="Normal"/>
+    <w:next w:val="Normal"/>
+    <w:uiPriority w:val="35"/>
+    <w:unhideWhenUsed/>
+    <w:qFormat/>
+    <w:rsid w:val="002F127F"/>
+    <w:pPr>
+      <w:spacing w:line="240" w:lineRule="auto"/>
+    </w:pPr>
+    <w:rPr>
+      <w:b/>
+      <w:bCs/>
+      <w:color w:val="4F81BD" w:themeColor="accent1"/>
+      <w:sz w:val="18"/>
+      <w:szCs w:val="18"/>
+    </w:rPr>
   </w:style>
 </w:styles>
 </file>

</xml_diff>